<commit_message>
Diagrammes sysml + import initial fichier de modélisation
</commit_message>
<xml_diff>
--- a/02_ModelisationDesSystemesMecaniques/Cours/Word_2014/02_Cin_02_Modelisation.docx
+++ b/02_ModelisationDesSystemesMecaniques/Cours/Word_2014/02_Cin_02_Modelisation.docx
@@ -107,7 +107,15 @@
         <w:rPr>
           <w:sz w:val="36"/>
         </w:rPr>
-        <w:t xml:space="preserve">Chapitre 1 : </w:t>
+        <w:t>Chapitre 2</w:t>
+      </w:r>
+      <w:bookmarkStart w:id="0" w:name="_GoBack"/>
+      <w:bookmarkEnd w:id="0"/>
+      <w:r>
+        <w:rPr>
+          <w:sz w:val="36"/>
+        </w:rPr>
+        <w:t xml:space="preserve"> : </w:t>
       </w:r>
       <w:r>
         <w:rPr>
@@ -2873,7 +2881,7 @@
           <w:numId w:val="0"/>
         </w:numPr>
       </w:pPr>
-      <w:bookmarkStart w:id="0" w:name="_Toc398459201"/>
+      <w:bookmarkStart w:id="1" w:name="_Toc398459201"/>
     </w:p>
     <w:p>
       <w:pPr>
@@ -2883,23 +2891,23 @@
           <w:numId w:val="9"/>
         </w:numPr>
       </w:pPr>
-      <w:bookmarkStart w:id="1" w:name="_Toc397416372"/>
+      <w:bookmarkStart w:id="2" w:name="_Toc397416372"/>
       <w:r>
         <w:t>Conception des produits industriels</w:t>
       </w:r>
-      <w:bookmarkEnd w:id="1"/>
+      <w:bookmarkEnd w:id="2"/>
     </w:p>
     <w:p>
       <w:pPr>
         <w:pStyle w:val="Titre3"/>
       </w:pPr>
-      <w:bookmarkStart w:id="2" w:name="_Toc397416373"/>
+      <w:bookmarkStart w:id="3" w:name="_Toc397416373"/>
       <w:r>
         <w:t>Préliminaires</w:t>
       </w:r>
-      <w:bookmarkEnd w:id="2"/>
+      <w:bookmarkEnd w:id="3"/>
     </w:p>
-    <w:bookmarkEnd w:id="0"/>
+    <w:bookmarkEnd w:id="1"/>
     <w:p/>
     <w:p>
       <w:r>
@@ -3696,8 +3704,8 @@
       <w:pPr>
         <w:pStyle w:val="Titre1"/>
       </w:pPr>
-      <w:bookmarkStart w:id="3" w:name="_Toc367806038"/>
-      <w:bookmarkStart w:id="4" w:name="_Toc400204932"/>
+      <w:bookmarkStart w:id="4" w:name="_Toc367806038"/>
+      <w:bookmarkStart w:id="5" w:name="_Toc400204932"/>
       <w:r>
         <w:t>Modélisation des</w:t>
       </w:r>
@@ -3707,7 +3715,7 @@
       <w:r>
         <w:t xml:space="preserve"> et des liaisons</w:t>
       </w:r>
-      <w:bookmarkEnd w:id="3"/>
+      <w:bookmarkEnd w:id="4"/>
     </w:p>
     <w:p>
       <w:pPr>
@@ -3743,13 +3751,13 @@
         <w:ind w:left="0" w:firstLine="0"/>
         <w:jc w:val="left"/>
       </w:pPr>
-      <w:bookmarkStart w:id="5" w:name="_Toc367805840"/>
-      <w:bookmarkStart w:id="6" w:name="_Toc367806039"/>
+      <w:bookmarkStart w:id="6" w:name="_Toc367805840"/>
+      <w:bookmarkStart w:id="7" w:name="_Toc367806039"/>
       <w:r>
         <w:t>Solide indéformable</w:t>
       </w:r>
-      <w:bookmarkEnd w:id="5"/>
       <w:bookmarkEnd w:id="6"/>
+      <w:bookmarkEnd w:id="7"/>
     </w:p>
     <w:p>
       <w:r>
@@ -3878,26 +3886,26 @@
         <w:ind w:left="0" w:firstLine="0"/>
         <w:jc w:val="left"/>
       </w:pPr>
-      <w:bookmarkStart w:id="7" w:name="_Toc367805841"/>
-      <w:bookmarkStart w:id="8" w:name="_Toc367806040"/>
+      <w:bookmarkStart w:id="8" w:name="_Toc367805841"/>
+      <w:bookmarkStart w:id="9" w:name="_Toc367806040"/>
       <w:r>
         <w:t>Liaisons entre solides</w:t>
       </w:r>
-      <w:bookmarkEnd w:id="7"/>
       <w:bookmarkEnd w:id="8"/>
+      <w:bookmarkEnd w:id="9"/>
     </w:p>
     <w:p>
       <w:pPr>
         <w:pStyle w:val="Titre3"/>
         <w:jc w:val="left"/>
       </w:pPr>
-      <w:bookmarkStart w:id="9" w:name="_Toc367805842"/>
-      <w:bookmarkStart w:id="10" w:name="_Toc367806041"/>
+      <w:bookmarkStart w:id="10" w:name="_Toc367805842"/>
+      <w:bookmarkStart w:id="11" w:name="_Toc367806041"/>
       <w:r>
         <w:t>Degré de liberté</w:t>
       </w:r>
-      <w:bookmarkEnd w:id="9"/>
       <w:bookmarkEnd w:id="10"/>
+      <w:bookmarkEnd w:id="11"/>
     </w:p>
     <w:p>
       <w:r>
@@ -4072,10 +4080,10 @@
             <v:path o:extrusionok="f" gradientshapeok="t" o:connecttype="rect"/>
             <o:lock v:ext="edit" aspectratio="t"/>
           </v:shapetype>
-          <v:shape id="_x0000_i1026" type="#_x0000_t75" style="width:89.5pt;height:27.25pt" o:ole="">
+          <v:shape id="_x0000_i1026" type="#_x0000_t75" style="width:89.45pt;height:27.3pt" o:ole="">
             <v:imagedata r:id="rId16" o:title=""/>
           </v:shape>
-          <o:OLEObject Type="Embed" ProgID="Equation.DSMT4" ShapeID="_x0000_i1026" DrawAspect="Content" ObjectID="_1473948305" r:id="rId17"/>
+          <o:OLEObject Type="Embed" ProgID="Equation.DSMT4" ShapeID="_x0000_i1026" DrawAspect="Content" ObjectID="_1474011784" r:id="rId17"/>
         </w:object>
       </w:r>
       <w:r>
@@ -5128,14 +5136,14 @@
         <w:pStyle w:val="Titre3"/>
         <w:jc w:val="left"/>
       </w:pPr>
-      <w:bookmarkStart w:id="11" w:name="_Toc367805843"/>
-      <w:bookmarkStart w:id="12" w:name="_Toc367806042"/>
+      <w:bookmarkStart w:id="12" w:name="_Toc367805843"/>
+      <w:bookmarkStart w:id="13" w:name="_Toc367806042"/>
       <w:r>
         <w:lastRenderedPageBreak/>
         <w:t>Liaison</w:t>
       </w:r>
-      <w:bookmarkEnd w:id="11"/>
       <w:bookmarkEnd w:id="12"/>
+      <w:bookmarkEnd w:id="13"/>
     </w:p>
     <w:p>
       <w:r>
@@ -5169,11 +5177,11 @@
         <w:pStyle w:val="Titre4"/>
         <w:jc w:val="left"/>
       </w:pPr>
-      <w:bookmarkStart w:id="13" w:name="_Toc367805844"/>
+      <w:bookmarkStart w:id="14" w:name="_Toc367805844"/>
       <w:r>
         <w:t>Réalisation :</w:t>
       </w:r>
-      <w:bookmarkEnd w:id="13"/>
+      <w:bookmarkEnd w:id="14"/>
     </w:p>
     <w:p>
       <w:r>
@@ -5296,11 +5304,11 @@
         <w:pStyle w:val="Titre4"/>
         <w:jc w:val="left"/>
       </w:pPr>
-      <w:bookmarkStart w:id="14" w:name="_Toc367805845"/>
+      <w:bookmarkStart w:id="15" w:name="_Toc367805845"/>
       <w:r>
         <w:t>Liaison parfaite</w:t>
       </w:r>
-      <w:bookmarkEnd w:id="14"/>
+      <w:bookmarkEnd w:id="15"/>
     </w:p>
     <w:p>
       <w:pPr>
@@ -5402,13 +5410,13 @@
         <w:ind w:left="0" w:firstLine="0"/>
         <w:jc w:val="left"/>
       </w:pPr>
-      <w:bookmarkStart w:id="15" w:name="_Toc367805846"/>
-      <w:bookmarkStart w:id="16" w:name="_Toc367806043"/>
+      <w:bookmarkStart w:id="16" w:name="_Toc367805846"/>
+      <w:bookmarkStart w:id="17" w:name="_Toc367806043"/>
       <w:r>
         <w:t>Liaisons normalisées parfaites</w:t>
       </w:r>
-      <w:bookmarkEnd w:id="15"/>
       <w:bookmarkEnd w:id="16"/>
+      <w:bookmarkEnd w:id="17"/>
     </w:p>
     <w:p>
       <w:pPr>
@@ -5419,13 +5427,13 @@
         </w:numPr>
         <w:jc w:val="left"/>
       </w:pPr>
-      <w:bookmarkStart w:id="17" w:name="_Toc367805847"/>
-      <w:bookmarkStart w:id="18" w:name="_Toc367806044"/>
+      <w:bookmarkStart w:id="18" w:name="_Toc367805847"/>
+      <w:bookmarkStart w:id="19" w:name="_Toc367806044"/>
       <w:r>
         <w:t>Liaison sphère plan</w:t>
       </w:r>
-      <w:bookmarkEnd w:id="17"/>
       <w:bookmarkEnd w:id="18"/>
+      <w:bookmarkEnd w:id="19"/>
     </w:p>
     <w:tbl>
       <w:tblPr>
@@ -5586,13 +5594,13 @@
         <w:pStyle w:val="Titre3"/>
         <w:jc w:val="left"/>
       </w:pPr>
-      <w:bookmarkStart w:id="19" w:name="_Toc367805848"/>
-      <w:bookmarkStart w:id="20" w:name="_Toc367806045"/>
+      <w:bookmarkStart w:id="20" w:name="_Toc367805848"/>
+      <w:bookmarkStart w:id="21" w:name="_Toc367806045"/>
       <w:r>
         <w:t>Liaison linéaire rectiligne</w:t>
       </w:r>
-      <w:bookmarkEnd w:id="19"/>
       <w:bookmarkEnd w:id="20"/>
+      <w:bookmarkEnd w:id="21"/>
     </w:p>
     <w:tbl>
       <w:tblPr>
@@ -5756,14 +5764,14 @@
         <w:pStyle w:val="Titre3"/>
         <w:jc w:val="left"/>
       </w:pPr>
-      <w:bookmarkStart w:id="21" w:name="_Toc367805849"/>
-      <w:bookmarkStart w:id="22" w:name="_Toc367806046"/>
+      <w:bookmarkStart w:id="22" w:name="_Toc367805849"/>
+      <w:bookmarkStart w:id="23" w:name="_Toc367806046"/>
       <w:r>
         <w:lastRenderedPageBreak/>
         <w:t>Sphère cylindre ou linéaire annulaire</w:t>
       </w:r>
-      <w:bookmarkEnd w:id="21"/>
       <w:bookmarkEnd w:id="22"/>
+      <w:bookmarkEnd w:id="23"/>
     </w:p>
     <w:tbl>
       <w:tblPr>
@@ -5918,13 +5926,13 @@
         <w:pStyle w:val="Titre3"/>
         <w:jc w:val="left"/>
       </w:pPr>
-      <w:bookmarkStart w:id="23" w:name="_Toc367805850"/>
-      <w:bookmarkStart w:id="24" w:name="_Toc367806047"/>
+      <w:bookmarkStart w:id="24" w:name="_Toc367805850"/>
+      <w:bookmarkStart w:id="25" w:name="_Toc367806047"/>
       <w:r>
         <w:t>Liaison sphérique ou rotule</w:t>
       </w:r>
-      <w:bookmarkEnd w:id="23"/>
       <w:bookmarkEnd w:id="24"/>
+      <w:bookmarkEnd w:id="25"/>
     </w:p>
     <w:tbl>
       <w:tblPr>
@@ -6079,13 +6087,13 @@
         <w:pStyle w:val="Titre3"/>
         <w:jc w:val="left"/>
       </w:pPr>
-      <w:bookmarkStart w:id="25" w:name="_Toc367805851"/>
-      <w:bookmarkStart w:id="26" w:name="_Toc367806048"/>
+      <w:bookmarkStart w:id="26" w:name="_Toc367805851"/>
+      <w:bookmarkStart w:id="27" w:name="_Toc367806048"/>
       <w:r>
         <w:t>Liaison Appui plan</w:t>
       </w:r>
-      <w:bookmarkEnd w:id="25"/>
       <w:bookmarkEnd w:id="26"/>
+      <w:bookmarkEnd w:id="27"/>
     </w:p>
     <w:tbl>
       <w:tblPr>
@@ -6240,13 +6248,13 @@
         <w:pStyle w:val="Titre3"/>
         <w:jc w:val="left"/>
       </w:pPr>
-      <w:bookmarkStart w:id="27" w:name="_Toc367805852"/>
-      <w:bookmarkStart w:id="28" w:name="_Toc367806049"/>
+      <w:bookmarkStart w:id="28" w:name="_Toc367805852"/>
+      <w:bookmarkStart w:id="29" w:name="_Toc367806049"/>
       <w:r>
         <w:t>Liaison sphérique à doigt</w:t>
       </w:r>
-      <w:bookmarkEnd w:id="27"/>
       <w:bookmarkEnd w:id="28"/>
+      <w:bookmarkEnd w:id="29"/>
     </w:p>
     <w:tbl>
       <w:tblPr>
@@ -6410,14 +6418,14 @@
         <w:pStyle w:val="Titre3"/>
         <w:jc w:val="left"/>
       </w:pPr>
-      <w:bookmarkStart w:id="29" w:name="_Toc367805853"/>
-      <w:bookmarkStart w:id="30" w:name="_Toc367806050"/>
+      <w:bookmarkStart w:id="30" w:name="_Toc367805853"/>
+      <w:bookmarkStart w:id="31" w:name="_Toc367806050"/>
       <w:r>
         <w:lastRenderedPageBreak/>
         <w:t>Liaison pivot glissant</w:t>
       </w:r>
-      <w:bookmarkEnd w:id="29"/>
       <w:bookmarkEnd w:id="30"/>
+      <w:bookmarkEnd w:id="31"/>
     </w:p>
     <w:tbl>
       <w:tblPr>
@@ -6572,13 +6580,13 @@
         <w:pStyle w:val="Titre3"/>
         <w:jc w:val="left"/>
       </w:pPr>
-      <w:bookmarkStart w:id="31" w:name="_Toc367805854"/>
-      <w:bookmarkStart w:id="32" w:name="_Toc367806051"/>
+      <w:bookmarkStart w:id="32" w:name="_Toc367805854"/>
+      <w:bookmarkStart w:id="33" w:name="_Toc367806051"/>
       <w:r>
         <w:t>Liaison hélicoïdale</w:t>
       </w:r>
-      <w:bookmarkEnd w:id="31"/>
       <w:bookmarkEnd w:id="32"/>
+      <w:bookmarkEnd w:id="33"/>
     </w:p>
     <w:tbl>
       <w:tblPr>
@@ -6733,13 +6741,13 @@
         <w:pStyle w:val="Titre3"/>
         <w:jc w:val="left"/>
       </w:pPr>
-      <w:bookmarkStart w:id="33" w:name="_Toc367805855"/>
-      <w:bookmarkStart w:id="34" w:name="_Toc367806052"/>
+      <w:bookmarkStart w:id="34" w:name="_Toc367805855"/>
+      <w:bookmarkStart w:id="35" w:name="_Toc367806052"/>
       <w:r>
         <w:t>Liaison pivot</w:t>
       </w:r>
-      <w:bookmarkEnd w:id="33"/>
       <w:bookmarkEnd w:id="34"/>
+      <w:bookmarkEnd w:id="35"/>
     </w:p>
     <w:tbl>
       <w:tblPr>
@@ -6894,13 +6902,13 @@
         <w:pStyle w:val="Titre3"/>
         <w:jc w:val="left"/>
       </w:pPr>
-      <w:bookmarkStart w:id="35" w:name="_Toc367805856"/>
-      <w:bookmarkStart w:id="36" w:name="_Toc367806053"/>
+      <w:bookmarkStart w:id="36" w:name="_Toc367805856"/>
+      <w:bookmarkStart w:id="37" w:name="_Toc367806053"/>
       <w:r>
         <w:t>Liaison glissière</w:t>
       </w:r>
-      <w:bookmarkEnd w:id="35"/>
       <w:bookmarkEnd w:id="36"/>
+      <w:bookmarkEnd w:id="37"/>
     </w:p>
     <w:tbl>
       <w:tblPr>
@@ -7069,14 +7077,14 @@
         <w:ind w:left="0" w:firstLine="0"/>
         <w:jc w:val="left"/>
       </w:pPr>
-      <w:bookmarkStart w:id="37" w:name="_Toc367805857"/>
-      <w:bookmarkStart w:id="38" w:name="_Toc367806054"/>
+      <w:bookmarkStart w:id="38" w:name="_Toc367805857"/>
+      <w:bookmarkStart w:id="39" w:name="_Toc367806054"/>
       <w:r>
         <w:lastRenderedPageBreak/>
         <w:t>Tableau des liaisons normalisées</w:t>
       </w:r>
-      <w:bookmarkEnd w:id="37"/>
       <w:bookmarkEnd w:id="38"/>
+      <w:bookmarkEnd w:id="39"/>
     </w:p>
     <w:p>
       <w:pPr>
@@ -7198,10 +7206,10 @@
                 <w:position w:val="-6"/>
               </w:rPr>
               <w:object w:dxaOrig="220" w:dyaOrig="440">
-                <v:shape id="_x0000_i1027" type="#_x0000_t75" style="width:11.7pt;height:22.4pt" o:ole="">
+                <v:shape id="_x0000_i1027" type="#_x0000_t75" style="width:11.75pt;height:22.5pt" o:ole="">
                   <v:imagedata r:id="rId39" o:title=""/>
                 </v:shape>
-                <o:OLEObject Type="Embed" ProgID="Equation.DSMT4" ShapeID="_x0000_i1027" DrawAspect="Content" ObjectID="_1473948306" r:id="rId40"/>
+                <o:OLEObject Type="Embed" ProgID="Equation.DSMT4" ShapeID="_x0000_i1027" DrawAspect="Content" ObjectID="_1474011785" r:id="rId40"/>
               </w:object>
             </w:r>
             <w:r>
@@ -7247,10 +7255,10 @@
                 <w:position w:val="-10"/>
               </w:rPr>
               <w:object w:dxaOrig="220" w:dyaOrig="480">
-                <v:shape id="_x0000_i1028" type="#_x0000_t75" style="width:11.7pt;height:24.3pt" o:ole="">
+                <v:shape id="_x0000_i1028" type="#_x0000_t75" style="width:11.75pt;height:24.4pt" o:ole="">
                   <v:imagedata r:id="rId41" o:title=""/>
                 </v:shape>
-                <o:OLEObject Type="Embed" ProgID="Equation.DSMT4" ShapeID="_x0000_i1028" DrawAspect="Content" ObjectID="_1473948307" r:id="rId42"/>
+                <o:OLEObject Type="Embed" ProgID="Equation.DSMT4" ShapeID="_x0000_i1028" DrawAspect="Content" ObjectID="_1474011786" r:id="rId42"/>
               </w:object>
             </w:r>
             <w:r>
@@ -7481,10 +7489,10 @@
                 <w:position w:val="-48"/>
               </w:rPr>
               <w:object w:dxaOrig="760" w:dyaOrig="1080">
-                <v:shape id="_x0000_i1029" type="#_x0000_t75" style="width:37.95pt;height:54.5pt" o:ole="">
+                <v:shape id="_x0000_i1029" type="#_x0000_t75" style="width:38.05pt;height:54.55pt" o:ole="">
                   <v:imagedata r:id="rId45" o:title=""/>
                 </v:shape>
-                <o:OLEObject Type="Embed" ProgID="Equation.DSMT4" ShapeID="_x0000_i1029" DrawAspect="Content" ObjectID="_1473948308" r:id="rId46"/>
+                <o:OLEObject Type="Embed" ProgID="Equation.DSMT4" ShapeID="_x0000_i1029" DrawAspect="Content" ObjectID="_1474011787" r:id="rId46"/>
               </w:object>
             </w:r>
           </w:p>
@@ -7704,10 +7712,10 @@
                 <w:position w:val="-48"/>
               </w:rPr>
               <w:object w:dxaOrig="760" w:dyaOrig="1080">
-                <v:shape id="_x0000_i1030" type="#_x0000_t75" style="width:37.95pt;height:54.5pt" o:ole="">
+                <v:shape id="_x0000_i1030" type="#_x0000_t75" style="width:38.05pt;height:54.55pt" o:ole="">
                   <v:imagedata r:id="rId49" o:title=""/>
                 </v:shape>
-                <o:OLEObject Type="Embed" ProgID="Equation.DSMT4" ShapeID="_x0000_i1030" DrawAspect="Content" ObjectID="_1473948309" r:id="rId50"/>
+                <o:OLEObject Type="Embed" ProgID="Equation.DSMT4" ShapeID="_x0000_i1030" DrawAspect="Content" ObjectID="_1474011788" r:id="rId50"/>
               </w:object>
             </w:r>
           </w:p>
@@ -7921,10 +7929,10 @@
                 <w:position w:val="-48"/>
               </w:rPr>
               <w:object w:dxaOrig="760" w:dyaOrig="1080">
-                <v:shape id="_x0000_i1031" type="#_x0000_t75" style="width:37.95pt;height:54.5pt" o:ole="">
+                <v:shape id="_x0000_i1031" type="#_x0000_t75" style="width:38.05pt;height:54.55pt" o:ole="">
                   <v:imagedata r:id="rId53" o:title=""/>
                 </v:shape>
-                <o:OLEObject Type="Embed" ProgID="Equation.DSMT4" ShapeID="_x0000_i1031" DrawAspect="Content" ObjectID="_1473948310" r:id="rId54"/>
+                <o:OLEObject Type="Embed" ProgID="Equation.DSMT4" ShapeID="_x0000_i1031" DrawAspect="Content" ObjectID="_1474011789" r:id="rId54"/>
               </w:object>
             </w:r>
           </w:p>
@@ -8119,10 +8127,10 @@
                 <w:position w:val="-48"/>
               </w:rPr>
               <w:object w:dxaOrig="660" w:dyaOrig="1080">
-                <v:shape id="_x0000_i1032" type="#_x0000_t75" style="width:33.1pt;height:54.5pt" o:ole="">
+                <v:shape id="_x0000_i1032" type="#_x0000_t75" style="width:33pt;height:54.55pt" o:ole="">
                   <v:imagedata r:id="rId56" o:title=""/>
                 </v:shape>
-                <o:OLEObject Type="Embed" ProgID="Equation.DSMT4" ShapeID="_x0000_i1032" DrawAspect="Content" ObjectID="_1473948311" r:id="rId57"/>
+                <o:OLEObject Type="Embed" ProgID="Equation.DSMT4" ShapeID="_x0000_i1032" DrawAspect="Content" ObjectID="_1474011790" r:id="rId57"/>
               </w:object>
             </w:r>
           </w:p>
@@ -8341,10 +8349,10 @@
                 <w:position w:val="-48"/>
               </w:rPr>
               <w:object w:dxaOrig="760" w:dyaOrig="1080">
-                <v:shape id="_x0000_i1033" type="#_x0000_t75" style="width:37.95pt;height:54.5pt" o:ole="">
+                <v:shape id="_x0000_i1033" type="#_x0000_t75" style="width:38.05pt;height:54.55pt" o:ole="">
                   <v:imagedata r:id="rId60" o:title=""/>
                 </v:shape>
-                <o:OLEObject Type="Embed" ProgID="Equation.DSMT4" ShapeID="_x0000_i1033" DrawAspect="Content" ObjectID="_1473948312" r:id="rId61"/>
+                <o:OLEObject Type="Embed" ProgID="Equation.DSMT4" ShapeID="_x0000_i1033" DrawAspect="Content" ObjectID="_1474011791" r:id="rId61"/>
               </w:object>
             </w:r>
           </w:p>
@@ -8561,10 +8569,10 @@
                 <w:position w:val="-46"/>
               </w:rPr>
               <w:object w:dxaOrig="660" w:dyaOrig="1060">
-                <v:shape id="_x0000_i1034" type="#_x0000_t75" style="width:33.1pt;height:53.5pt" o:ole="">
+                <v:shape id="_x0000_i1034" type="#_x0000_t75" style="width:33pt;height:53.6pt" o:ole="">
                   <v:imagedata r:id="rId64" o:title=""/>
                 </v:shape>
-                <o:OLEObject Type="Embed" ProgID="Equation.DSMT4" ShapeID="_x0000_i1034" DrawAspect="Content" ObjectID="_1473948313" r:id="rId65"/>
+                <o:OLEObject Type="Embed" ProgID="Equation.DSMT4" ShapeID="_x0000_i1034" DrawAspect="Content" ObjectID="_1474011792" r:id="rId65"/>
               </w:object>
             </w:r>
           </w:p>
@@ -8783,10 +8791,10 @@
                 <w:position w:val="-46"/>
               </w:rPr>
               <w:object w:dxaOrig="740" w:dyaOrig="1060">
-                <v:shape id="_x0000_i1035" type="#_x0000_t75" style="width:36.95pt;height:53.5pt" o:ole="">
+                <v:shape id="_x0000_i1035" type="#_x0000_t75" style="width:37.1pt;height:53.6pt" o:ole="">
                   <v:imagedata r:id="rId68" o:title=""/>
                 </v:shape>
-                <o:OLEObject Type="Embed" ProgID="Equation.DSMT4" ShapeID="_x0000_i1035" DrawAspect="Content" ObjectID="_1473948314" r:id="rId69"/>
+                <o:OLEObject Type="Embed" ProgID="Equation.DSMT4" ShapeID="_x0000_i1035" DrawAspect="Content" ObjectID="_1474011793" r:id="rId69"/>
               </w:object>
             </w:r>
           </w:p>
@@ -9005,10 +9013,10 @@
                 <w:position w:val="-46"/>
               </w:rPr>
               <w:object w:dxaOrig="740" w:dyaOrig="1060">
-                <v:shape id="_x0000_i1036" type="#_x0000_t75" style="width:36.95pt;height:53.5pt" o:ole="">
+                <v:shape id="_x0000_i1036" type="#_x0000_t75" style="width:37.1pt;height:53.6pt" o:ole="">
                   <v:imagedata r:id="rId68" o:title=""/>
                 </v:shape>
-                <o:OLEObject Type="Embed" ProgID="Equation.DSMT4" ShapeID="_x0000_i1036" DrawAspect="Content" ObjectID="_1473948315" r:id="rId72"/>
+                <o:OLEObject Type="Embed" ProgID="Equation.DSMT4" ShapeID="_x0000_i1036" DrawAspect="Content" ObjectID="_1474011794" r:id="rId72"/>
               </w:object>
             </w:r>
           </w:p>
@@ -9280,10 +9288,10 @@
                 <w:position w:val="-46"/>
               </w:rPr>
               <w:object w:dxaOrig="660" w:dyaOrig="1060">
-                <v:shape id="_x0000_i1037" type="#_x0000_t75" style="width:33.1pt;height:53.5pt" o:ole="">
+                <v:shape id="_x0000_i1037" type="#_x0000_t75" style="width:33pt;height:53.6pt" o:ole="">
                   <v:imagedata r:id="rId75" o:title=""/>
                 </v:shape>
-                <o:OLEObject Type="Embed" ProgID="Equation.DSMT4" ShapeID="_x0000_i1037" DrawAspect="Content" ObjectID="_1473948316" r:id="rId76"/>
+                <o:OLEObject Type="Embed" ProgID="Equation.DSMT4" ShapeID="_x0000_i1037" DrawAspect="Content" ObjectID="_1474011795" r:id="rId76"/>
               </w:object>
             </w:r>
           </w:p>
@@ -9345,10 +9353,10 @@
             </w:pPr>
             <w:r>
               <w:object w:dxaOrig="2631" w:dyaOrig="1148">
-                <v:shape id="_x0000_i1038" type="#_x0000_t75" style="width:131.35pt;height:57.4pt" o:ole="" fillcolor="window">
+                <v:shape id="_x0000_i1038" type="#_x0000_t75" style="width:131.3pt;height:57.4pt" o:ole="" fillcolor="window">
                   <v:imagedata r:id="rId77" o:title=""/>
                 </v:shape>
-                <o:OLEObject Type="Embed" ProgID="MgxDesigner" ShapeID="_x0000_i1038" DrawAspect="Content" ObjectID="_1473948317" r:id="rId78"/>
+                <o:OLEObject Type="Embed" ProgID="MgxDesigner" ShapeID="_x0000_i1038" DrawAspect="Content" ObjectID="_1474011796" r:id="rId78"/>
               </w:object>
             </w:r>
           </w:p>
@@ -9465,10 +9473,10 @@
                 <w:position w:val="-46"/>
               </w:rPr>
               <w:object w:dxaOrig="620" w:dyaOrig="1060">
-                <v:shape id="_x0000_i1039" type="#_x0000_t75" style="width:31.15pt;height:53.5pt" o:ole="">
+                <v:shape id="_x0000_i1039" type="#_x0000_t75" style="width:31.1pt;height:53.6pt" o:ole="">
                   <v:imagedata r:id="rId80" o:title=""/>
                 </v:shape>
-                <o:OLEObject Type="Embed" ProgID="Equation.DSMT4" ShapeID="_x0000_i1039" DrawAspect="Content" ObjectID="_1473948318" r:id="rId81"/>
+                <o:OLEObject Type="Embed" ProgID="Equation.DSMT4" ShapeID="_x0000_i1039" DrawAspect="Content" ObjectID="_1474011797" r:id="rId81"/>
               </w:object>
             </w:r>
           </w:p>
@@ -9661,16 +9669,16 @@
                 <w:position w:val="-46"/>
               </w:rPr>
               <w:object w:dxaOrig="540" w:dyaOrig="1060">
-                <v:shape id="_x0000_i1040" type="#_x0000_t75" style="width:27.25pt;height:53.5pt" o:ole="">
+                <v:shape id="_x0000_i1040" type="#_x0000_t75" style="width:27.3pt;height:53.6pt" o:ole="">
                   <v:imagedata r:id="rId84" o:title=""/>
                 </v:shape>
-                <o:OLEObject Type="Embed" ProgID="Equation.DSMT4" ShapeID="_x0000_i1040" DrawAspect="Content" ObjectID="_1473948319" r:id="rId85"/>
+                <o:OLEObject Type="Embed" ProgID="Equation.DSMT4" ShapeID="_x0000_i1040" DrawAspect="Content" ObjectID="_1474011798" r:id="rId85"/>
               </w:object>
             </w:r>
           </w:p>
         </w:tc>
       </w:tr>
-      <w:bookmarkEnd w:id="4"/>
+      <w:bookmarkEnd w:id="5"/>
     </w:tbl>
     <w:p/>
     <w:p/>
@@ -9678,11 +9686,11 @@
       <w:pPr>
         <w:pStyle w:val="Titre1"/>
       </w:pPr>
-      <w:bookmarkStart w:id="39" w:name="_Toc367806055"/>
+      <w:bookmarkStart w:id="40" w:name="_Toc367806055"/>
       <w:r>
         <w:t>Association de liaisons</w:t>
       </w:r>
-      <w:bookmarkEnd w:id="39"/>
+      <w:bookmarkEnd w:id="40"/>
     </w:p>
     <w:p>
       <w:pPr>
@@ -9696,18 +9704,18 @@
         </w:pBdr>
         <w:jc w:val="left"/>
       </w:pPr>
-      <w:bookmarkStart w:id="40" w:name="_Toc400204934"/>
-      <w:bookmarkStart w:id="41" w:name="_Toc367805858"/>
-      <w:bookmarkStart w:id="42" w:name="_Toc367806056"/>
+      <w:bookmarkStart w:id="41" w:name="_Toc400204934"/>
+      <w:bookmarkStart w:id="42" w:name="_Toc367805858"/>
+      <w:bookmarkStart w:id="43" w:name="_Toc367806056"/>
       <w:r>
         <w:t xml:space="preserve">Liaison </w:t>
       </w:r>
-      <w:bookmarkEnd w:id="40"/>
+      <w:bookmarkEnd w:id="41"/>
       <w:r>
         <w:t>sphère-plan</w:t>
       </w:r>
-      <w:bookmarkEnd w:id="41"/>
       <w:bookmarkEnd w:id="42"/>
+      <w:bookmarkEnd w:id="43"/>
       <w:r>
         <w:t xml:space="preserve">  </w:t>
       </w:r>
@@ -9869,7 +9877,7 @@
       </w:tr>
     </w:tbl>
     <w:p>
-      <w:bookmarkStart w:id="43" w:name="_Toc400204938"/>
+      <w:bookmarkStart w:id="44" w:name="_Toc400204938"/>
     </w:p>
     <w:p>
       <w:pPr>
@@ -9880,14 +9888,14 @@
         <w:ind w:left="0" w:firstLine="0"/>
         <w:jc w:val="left"/>
       </w:pPr>
-      <w:bookmarkStart w:id="44" w:name="_Toc367805859"/>
-      <w:bookmarkStart w:id="45" w:name="_Toc367806057"/>
+      <w:bookmarkStart w:id="45" w:name="_Toc367805859"/>
+      <w:bookmarkStart w:id="46" w:name="_Toc367806057"/>
       <w:r>
         <w:t>Liaison linéaire rectiligne</w:t>
       </w:r>
-      <w:bookmarkEnd w:id="43"/>
       <w:bookmarkEnd w:id="44"/>
       <w:bookmarkEnd w:id="45"/>
+      <w:bookmarkEnd w:id="46"/>
       <w:r>
         <w:t xml:space="preserve"> </w:t>
       </w:r>
@@ -10066,16 +10074,16 @@
         <w:ind w:left="0" w:firstLine="0"/>
         <w:jc w:val="left"/>
       </w:pPr>
-      <w:bookmarkStart w:id="46" w:name="_Toc400204942"/>
-      <w:bookmarkStart w:id="47" w:name="_Toc367805860"/>
-      <w:bookmarkStart w:id="48" w:name="_Toc367806058"/>
+      <w:bookmarkStart w:id="47" w:name="_Toc400204942"/>
+      <w:bookmarkStart w:id="48" w:name="_Toc367805860"/>
+      <w:bookmarkStart w:id="49" w:name="_Toc367806058"/>
       <w:r>
         <w:lastRenderedPageBreak/>
         <w:t>Liaison linéaire annulaire</w:t>
       </w:r>
-      <w:bookmarkEnd w:id="46"/>
       <w:bookmarkEnd w:id="47"/>
       <w:bookmarkEnd w:id="48"/>
+      <w:bookmarkEnd w:id="49"/>
       <w:r>
         <w:t xml:space="preserve"> </w:t>
       </w:r>
@@ -10326,15 +10334,15 @@
         <w:ind w:left="0" w:firstLine="0"/>
         <w:jc w:val="left"/>
       </w:pPr>
-      <w:bookmarkStart w:id="49" w:name="_Toc400204946"/>
-      <w:bookmarkStart w:id="50" w:name="_Toc367805861"/>
-      <w:bookmarkStart w:id="51" w:name="_Toc367806059"/>
+      <w:bookmarkStart w:id="50" w:name="_Toc400204946"/>
+      <w:bookmarkStart w:id="51" w:name="_Toc367805861"/>
+      <w:bookmarkStart w:id="52" w:name="_Toc367806059"/>
       <w:r>
         <w:t>Liaison appui plan</w:t>
       </w:r>
-      <w:bookmarkEnd w:id="49"/>
       <w:bookmarkEnd w:id="50"/>
       <w:bookmarkEnd w:id="51"/>
+      <w:bookmarkEnd w:id="52"/>
       <w:r>
         <w:t xml:space="preserve"> </w:t>
       </w:r>
@@ -10473,15 +10481,15 @@
         <w:ind w:left="0" w:firstLine="0"/>
         <w:jc w:val="left"/>
       </w:pPr>
-      <w:bookmarkStart w:id="52" w:name="_Toc400204949"/>
-      <w:bookmarkStart w:id="53" w:name="_Toc367805862"/>
-      <w:bookmarkStart w:id="54" w:name="_Toc367806060"/>
+      <w:bookmarkStart w:id="53" w:name="_Toc400204949"/>
+      <w:bookmarkStart w:id="54" w:name="_Toc367805862"/>
+      <w:bookmarkStart w:id="55" w:name="_Toc367806060"/>
       <w:r>
         <w:t>Liaison rotule</w:t>
       </w:r>
-      <w:bookmarkEnd w:id="52"/>
       <w:bookmarkEnd w:id="53"/>
       <w:bookmarkEnd w:id="54"/>
+      <w:bookmarkEnd w:id="55"/>
       <w:r>
         <w:t xml:space="preserve"> </w:t>
       </w:r>
@@ -10724,13 +10732,13 @@
         <w:ind w:left="0" w:firstLine="0"/>
         <w:jc w:val="left"/>
       </w:pPr>
-      <w:bookmarkStart w:id="55" w:name="_Toc367805863"/>
-      <w:bookmarkStart w:id="56" w:name="_Toc367806061"/>
+      <w:bookmarkStart w:id="56" w:name="_Toc367805863"/>
+      <w:bookmarkStart w:id="57" w:name="_Toc367806061"/>
       <w:r>
         <w:t>Liaison pivot glissant</w:t>
       </w:r>
-      <w:bookmarkEnd w:id="55"/>
       <w:bookmarkEnd w:id="56"/>
+      <w:bookmarkEnd w:id="57"/>
     </w:p>
     <w:tbl>
       <w:tblPr>
@@ -10884,15 +10892,15 @@
         <w:ind w:left="0" w:firstLine="0"/>
         <w:jc w:val="left"/>
       </w:pPr>
-      <w:bookmarkStart w:id="57" w:name="_Toc400204955"/>
-      <w:bookmarkStart w:id="58" w:name="_Toc367805864"/>
-      <w:bookmarkStart w:id="59" w:name="_Toc367806062"/>
+      <w:bookmarkStart w:id="58" w:name="_Toc400204955"/>
+      <w:bookmarkStart w:id="59" w:name="_Toc367805864"/>
+      <w:bookmarkStart w:id="60" w:name="_Toc367806062"/>
       <w:r>
         <w:t>Liaison pivot</w:t>
       </w:r>
-      <w:bookmarkEnd w:id="57"/>
       <w:bookmarkEnd w:id="58"/>
       <w:bookmarkEnd w:id="59"/>
+      <w:bookmarkEnd w:id="60"/>
       <w:r>
         <w:t xml:space="preserve"> </w:t>
       </w:r>
@@ -11287,23 +11295,22 @@
         <w:ind w:left="0" w:firstLine="0"/>
         <w:jc w:val="left"/>
       </w:pPr>
-      <w:bookmarkStart w:id="60" w:name="_Toc400204959"/>
-      <w:bookmarkStart w:id="61" w:name="_Toc367805865"/>
-      <w:bookmarkStart w:id="62" w:name="_Toc367806063"/>
+      <w:bookmarkStart w:id="61" w:name="_Toc400204959"/>
+      <w:bookmarkStart w:id="62" w:name="_Toc367805865"/>
+      <w:bookmarkStart w:id="63" w:name="_Toc367806063"/>
       <w:r>
         <w:lastRenderedPageBreak/>
         <w:t>Liaisons glissière</w:t>
       </w:r>
-      <w:bookmarkEnd w:id="60"/>
       <w:bookmarkEnd w:id="61"/>
       <w:bookmarkEnd w:id="62"/>
+      <w:bookmarkEnd w:id="63"/>
       <w:r>
         <w:t xml:space="preserve">  </w:t>
       </w:r>
     </w:p>
     <w:p/>
     <w:p>
-      <w:bookmarkStart w:id="63" w:name="_GoBack"/>
       <w:r>
         <w:rPr>
           <w:noProof/>
@@ -11358,7 +11365,6 @@
           </wp:inline>
         </w:drawing>
       </w:r>
-      <w:bookmarkEnd w:id="63"/>
     </w:p>
     <w:p/>
     <w:p>
@@ -11463,23 +11469,37 @@
         <w:szCs w:val="16"/>
       </w:rPr>
     </w:pPr>
-    <w:fldSimple w:instr=" FILENAME  \* MERGEFORMAT ">
-      <w:r>
-        <w:rPr>
-          <w:rFonts w:eastAsiaTheme="minorHAnsi" w:cs="Calibri"/>
-          <w:noProof/>
-          <w:sz w:val="16"/>
-        </w:rPr>
-        <w:t>07_CPT</w:t>
-      </w:r>
-      <w:r>
-        <w:rPr>
-          <w:noProof/>
-          <w:sz w:val="16"/>
-        </w:rPr>
-        <w:t>_01_TracePieces.docx</w:t>
-      </w:r>
-    </w:fldSimple>
+    <w:r>
+      <w:fldChar w:fldCharType="begin"/>
+    </w:r>
+    <w:r>
+      <w:instrText xml:space="preserve"> FILENAME  \* MERGEFORMAT </w:instrText>
+    </w:r>
+    <w:r>
+      <w:fldChar w:fldCharType="separate"/>
+    </w:r>
+    <w:r>
+      <w:rPr>
+        <w:rFonts w:eastAsiaTheme="minorHAnsi" w:cs="Calibri"/>
+        <w:noProof/>
+        <w:sz w:val="16"/>
+      </w:rPr>
+      <w:t>07_CPT</w:t>
+    </w:r>
+    <w:r>
+      <w:rPr>
+        <w:noProof/>
+        <w:sz w:val="16"/>
+      </w:rPr>
+      <w:t>_01_TracePieces.docx</w:t>
+    </w:r>
+    <w:r>
+      <w:rPr>
+        <w:noProof/>
+        <w:sz w:val="16"/>
+      </w:rPr>
+      <w:fldChar w:fldCharType="end"/>
+    </w:r>
     <w:r>
       <w:rPr>
         <w:rFonts w:eastAsiaTheme="minorHAnsi" w:cs="Calibri"/>
@@ -11539,7 +11559,7 @@
         <w:sz w:val="16"/>
         <w:szCs w:val="16"/>
       </w:rPr>
-      <w:t>10</w:t>
+      <w:t>11</w:t>
     </w:r>
     <w:r>
       <w:rPr>
@@ -11559,18 +11579,35 @@
       </w:rPr>
       <w:t>/</w:t>
     </w:r>
-    <w:fldSimple w:instr=" NUMPAGES  \* MERGEFORMAT ">
-      <w:r>
-        <w:rPr>
-          <w:rFonts w:eastAsiaTheme="minorHAnsi" w:cs="Calibri"/>
-          <w:b/>
-          <w:noProof/>
-          <w:sz w:val="16"/>
-          <w:szCs w:val="16"/>
-        </w:rPr>
-        <w:t>11</w:t>
-      </w:r>
-    </w:fldSimple>
+    <w:r>
+      <w:fldChar w:fldCharType="begin"/>
+    </w:r>
+    <w:r>
+      <w:instrText xml:space="preserve"> NUMPAGES  \* MERGEFORMAT </w:instrText>
+    </w:r>
+    <w:r>
+      <w:fldChar w:fldCharType="separate"/>
+    </w:r>
+    <w:r>
+      <w:rPr>
+        <w:rFonts w:eastAsiaTheme="minorHAnsi" w:cs="Calibri"/>
+        <w:b/>
+        <w:noProof/>
+        <w:sz w:val="16"/>
+        <w:szCs w:val="16"/>
+      </w:rPr>
+      <w:t>11</w:t>
+    </w:r>
+    <w:r>
+      <w:rPr>
+        <w:rFonts w:eastAsiaTheme="minorHAnsi" w:cs="Calibri"/>
+        <w:b/>
+        <w:noProof/>
+        <w:sz w:val="16"/>
+        <w:szCs w:val="16"/>
+      </w:rPr>
+      <w:fldChar w:fldCharType="end"/>
+    </w:r>
   </w:p>
   <w:p>
     <w:pPr>
@@ -11987,7 +12024,23 @@
               <w:sz w:val="16"/>
               <w:szCs w:val="16"/>
             </w:rPr>
-            <w:t>Chapitre 1 – Modélisation des systèmes mécaniques</w:t>
+            <w:t xml:space="preserve">Chapitre </w:t>
+          </w:r>
+          <w:r>
+            <w:rPr>
+              <w:rFonts w:ascii="French Script MT" w:eastAsiaTheme="minorHAnsi" w:hAnsi="French Script MT" w:cs="Calibri"/>
+              <w:sz w:val="16"/>
+              <w:szCs w:val="16"/>
+            </w:rPr>
+            <w:t>2</w:t>
+          </w:r>
+          <w:r>
+            <w:rPr>
+              <w:rFonts w:ascii="French Script MT" w:eastAsiaTheme="minorHAnsi" w:hAnsi="French Script MT" w:cs="Calibri"/>
+              <w:sz w:val="16"/>
+              <w:szCs w:val="16"/>
+            </w:rPr>
+            <w:t xml:space="preserve"> – Modélisation des systèmes mécaniques</w:t>
           </w:r>
         </w:p>
       </w:tc>
@@ -16281,7 +16334,7 @@
 </file>
 
 <file path=customXml/itemProps1.xml><?xml version="1.0" encoding="utf-8"?>
-<ds:datastoreItem xmlns:ds="http://schemas.openxmlformats.org/officeDocument/2006/customXml" ds:itemID="{45E98E3F-A3D8-439E-80E9-37046C80DBB1}">
+<ds:datastoreItem xmlns:ds="http://schemas.openxmlformats.org/officeDocument/2006/customXml" ds:itemID="{AE7DF9E9-5DBF-4A74-A302-A5ED8391E50E}">
   <ds:schemaRefs>
     <ds:schemaRef ds:uri="http://schemas.openxmlformats.org/officeDocument/2006/bibliography"/>
   </ds:schemaRefs>

</xml_diff>

<commit_message>
on enleve un fichier tmp
</commit_message>
<xml_diff>
--- a/02_ModelisationDesSystemesMecaniques/Cours/Word_2014/02_Cin_02_Modelisation.docx
+++ b/02_ModelisationDesSystemesMecaniques/Cours/Word_2014/02_Cin_02_Modelisation.docx
@@ -69,7 +69,15 @@
         <w:rPr>
           <w:sz w:val="36"/>
         </w:rPr>
-        <w:t xml:space="preserve">Analyser – </w:t>
+        <w:t>An</w:t>
+      </w:r>
+      <w:bookmarkStart w:id="0" w:name="_GoBack"/>
+      <w:bookmarkEnd w:id="0"/>
+      <w:r>
+        <w:rPr>
+          <w:sz w:val="36"/>
+        </w:rPr>
+        <w:t xml:space="preserve">alyser – </w:t>
       </w:r>
       <w:r>
         <w:rPr>
@@ -109,8 +117,6 @@
         </w:rPr>
         <w:t>Chapitre 2</w:t>
       </w:r>
-      <w:bookmarkStart w:id="0" w:name="_GoBack"/>
-      <w:bookmarkEnd w:id="0"/>
       <w:r>
         <w:rPr>
           <w:sz w:val="36"/>
@@ -591,18 +597,15 @@
         <w:rPr>
           <w:noProof/>
         </w:rPr>
-      </w:r>
-      <w:r>
-        <w:rPr>
-          <w:noProof/>
-        </w:rPr>
         <w:fldChar w:fldCharType="separate"/>
       </w:r>
       <w:r>
         <w:rPr>
-          <w:noProof/>
-        </w:rPr>
-        <w:t>3</w:t>
+          <w:b/>
+          <w:bCs/>
+          <w:noProof/>
+        </w:rPr>
+        <w:t>Erreur ! Signet non défini.</w:t>
       </w:r>
       <w:r>
         <w:rPr>
@@ -654,11 +657,6 @@
         <w:rPr>
           <w:noProof/>
         </w:rPr>
-      </w:r>
-      <w:r>
-        <w:rPr>
-          <w:noProof/>
-        </w:rPr>
         <w:fldChar w:fldCharType="separate"/>
       </w:r>
       <w:r>
@@ -720,18 +718,15 @@
         <w:rPr>
           <w:noProof/>
         </w:rPr>
-      </w:r>
-      <w:r>
-        <w:rPr>
-          <w:noProof/>
-        </w:rPr>
         <w:fldChar w:fldCharType="separate"/>
       </w:r>
       <w:r>
         <w:rPr>
-          <w:noProof/>
-        </w:rPr>
-        <w:t>4</w:t>
+          <w:b w:val="0"/>
+          <w:bCs/>
+          <w:noProof/>
+        </w:rPr>
+        <w:t>Erreur ! Signet non défini.</w:t>
       </w:r>
       <w:r>
         <w:rPr>
@@ -784,18 +779,15 @@
         <w:rPr>
           <w:noProof/>
         </w:rPr>
-      </w:r>
-      <w:r>
-        <w:rPr>
-          <w:noProof/>
-        </w:rPr>
         <w:fldChar w:fldCharType="separate"/>
       </w:r>
       <w:r>
         <w:rPr>
-          <w:noProof/>
-        </w:rPr>
-        <w:t>5</w:t>
+          <w:b w:val="0"/>
+          <w:bCs/>
+          <w:noProof/>
+        </w:rPr>
+        <w:t>Erreur ! Signet non défini.</w:t>
       </w:r>
       <w:r>
         <w:rPr>
@@ -847,18 +839,15 @@
         <w:rPr>
           <w:noProof/>
         </w:rPr>
-      </w:r>
-      <w:r>
-        <w:rPr>
-          <w:noProof/>
-        </w:rPr>
         <w:fldChar w:fldCharType="separate"/>
       </w:r>
       <w:r>
         <w:rPr>
-          <w:noProof/>
-        </w:rPr>
-        <w:t>5</w:t>
+          <w:b/>
+          <w:bCs/>
+          <w:noProof/>
+        </w:rPr>
+        <w:t>Erreur ! Signet non défini.</w:t>
       </w:r>
       <w:r>
         <w:rPr>
@@ -915,18 +904,15 @@
         <w:rPr>
           <w:noProof/>
         </w:rPr>
-      </w:r>
-      <w:r>
-        <w:rPr>
-          <w:noProof/>
-        </w:rPr>
         <w:fldChar w:fldCharType="separate"/>
       </w:r>
       <w:r>
         <w:rPr>
-          <w:noProof/>
-        </w:rPr>
-        <w:t>5</w:t>
+          <w:b/>
+          <w:bCs/>
+          <w:noProof/>
+        </w:rPr>
+        <w:t>Erreur ! Signet non défini.</w:t>
       </w:r>
       <w:r>
         <w:rPr>
@@ -983,18 +969,15 @@
         <w:rPr>
           <w:noProof/>
         </w:rPr>
-      </w:r>
-      <w:r>
-        <w:rPr>
-          <w:noProof/>
-        </w:rPr>
         <w:fldChar w:fldCharType="separate"/>
       </w:r>
       <w:r>
         <w:rPr>
-          <w:noProof/>
-        </w:rPr>
-        <w:t>5</w:t>
+          <w:b/>
+          <w:bCs/>
+          <w:noProof/>
+        </w:rPr>
+        <w:t>Erreur ! Signet non défini.</w:t>
       </w:r>
       <w:r>
         <w:rPr>
@@ -1051,18 +1034,15 @@
         <w:rPr>
           <w:noProof/>
         </w:rPr>
-      </w:r>
-      <w:r>
-        <w:rPr>
-          <w:noProof/>
-        </w:rPr>
         <w:fldChar w:fldCharType="separate"/>
       </w:r>
       <w:r>
         <w:rPr>
-          <w:noProof/>
-        </w:rPr>
-        <w:t>5</w:t>
+          <w:b/>
+          <w:bCs/>
+          <w:noProof/>
+        </w:rPr>
+        <w:t>Erreur ! Signet non défini.</w:t>
       </w:r>
       <w:r>
         <w:rPr>
@@ -1119,18 +1099,15 @@
         <w:rPr>
           <w:noProof/>
         </w:rPr>
-      </w:r>
-      <w:r>
-        <w:rPr>
-          <w:noProof/>
-        </w:rPr>
         <w:fldChar w:fldCharType="separate"/>
       </w:r>
       <w:r>
         <w:rPr>
-          <w:noProof/>
-        </w:rPr>
-        <w:t>6</w:t>
+          <w:b/>
+          <w:bCs/>
+          <w:noProof/>
+        </w:rPr>
+        <w:t>Erreur ! Signet non défini.</w:t>
       </w:r>
       <w:r>
         <w:rPr>
@@ -1187,18 +1164,15 @@
         <w:rPr>
           <w:noProof/>
         </w:rPr>
-      </w:r>
-      <w:r>
-        <w:rPr>
-          <w:noProof/>
-        </w:rPr>
         <w:fldChar w:fldCharType="separate"/>
       </w:r>
       <w:r>
         <w:rPr>
-          <w:noProof/>
-        </w:rPr>
-        <w:t>6</w:t>
+          <w:b/>
+          <w:bCs/>
+          <w:noProof/>
+        </w:rPr>
+        <w:t>Erreur ! Signet non défini.</w:t>
       </w:r>
       <w:r>
         <w:rPr>
@@ -1250,18 +1224,15 @@
         <w:rPr>
           <w:noProof/>
         </w:rPr>
-      </w:r>
-      <w:r>
-        <w:rPr>
-          <w:noProof/>
-        </w:rPr>
         <w:fldChar w:fldCharType="separate"/>
       </w:r>
       <w:r>
         <w:rPr>
-          <w:noProof/>
-        </w:rPr>
-        <w:t>6</w:t>
+          <w:b/>
+          <w:bCs/>
+          <w:noProof/>
+        </w:rPr>
+        <w:t>Erreur ! Signet non défini.</w:t>
       </w:r>
       <w:r>
         <w:rPr>
@@ -1318,18 +1289,15 @@
         <w:rPr>
           <w:noProof/>
         </w:rPr>
-      </w:r>
-      <w:r>
-        <w:rPr>
-          <w:noProof/>
-        </w:rPr>
         <w:fldChar w:fldCharType="separate"/>
       </w:r>
       <w:r>
         <w:rPr>
-          <w:noProof/>
-        </w:rPr>
-        <w:t>6</w:t>
+          <w:b/>
+          <w:bCs/>
+          <w:noProof/>
+        </w:rPr>
+        <w:t>Erreur ! Signet non défini.</w:t>
       </w:r>
       <w:r>
         <w:rPr>
@@ -1386,18 +1354,15 @@
         <w:rPr>
           <w:noProof/>
         </w:rPr>
-      </w:r>
-      <w:r>
-        <w:rPr>
-          <w:noProof/>
-        </w:rPr>
         <w:fldChar w:fldCharType="separate"/>
       </w:r>
       <w:r>
         <w:rPr>
-          <w:noProof/>
-        </w:rPr>
-        <w:t>7</w:t>
+          <w:b/>
+          <w:bCs/>
+          <w:noProof/>
+        </w:rPr>
+        <w:t>Erreur ! Signet non défini.</w:t>
       </w:r>
       <w:r>
         <w:rPr>
@@ -1454,18 +1419,15 @@
         <w:rPr>
           <w:noProof/>
         </w:rPr>
-      </w:r>
-      <w:r>
-        <w:rPr>
-          <w:noProof/>
-        </w:rPr>
         <w:fldChar w:fldCharType="separate"/>
       </w:r>
       <w:r>
         <w:rPr>
-          <w:noProof/>
-        </w:rPr>
-        <w:t>7</w:t>
+          <w:b/>
+          <w:bCs/>
+          <w:noProof/>
+        </w:rPr>
+        <w:t>Erreur ! Signet non défini.</w:t>
       </w:r>
       <w:r>
         <w:rPr>
@@ -1518,18 +1480,15 @@
         <w:rPr>
           <w:noProof/>
         </w:rPr>
-      </w:r>
-      <w:r>
-        <w:rPr>
-          <w:noProof/>
-        </w:rPr>
         <w:fldChar w:fldCharType="separate"/>
       </w:r>
       <w:r>
         <w:rPr>
-          <w:noProof/>
-        </w:rPr>
-        <w:t>7</w:t>
+          <w:b w:val="0"/>
+          <w:bCs/>
+          <w:noProof/>
+        </w:rPr>
+        <w:t>Erreur ! Signet non défini.</w:t>
       </w:r>
       <w:r>
         <w:rPr>
@@ -1581,18 +1540,15 @@
         <w:rPr>
           <w:noProof/>
         </w:rPr>
-      </w:r>
-      <w:r>
-        <w:rPr>
-          <w:noProof/>
-        </w:rPr>
         <w:fldChar w:fldCharType="separate"/>
       </w:r>
       <w:r>
         <w:rPr>
-          <w:noProof/>
-        </w:rPr>
-        <w:t>7</w:t>
+          <w:b/>
+          <w:bCs/>
+          <w:noProof/>
+        </w:rPr>
+        <w:t>Erreur ! Signet non défini.</w:t>
       </w:r>
       <w:r>
         <w:rPr>
@@ -1649,18 +1605,15 @@
         <w:rPr>
           <w:noProof/>
         </w:rPr>
-      </w:r>
-      <w:r>
-        <w:rPr>
-          <w:noProof/>
-        </w:rPr>
         <w:fldChar w:fldCharType="separate"/>
       </w:r>
       <w:r>
         <w:rPr>
-          <w:noProof/>
-        </w:rPr>
-        <w:t>7</w:t>
+          <w:b/>
+          <w:bCs/>
+          <w:noProof/>
+        </w:rPr>
+        <w:t>Erreur ! Signet non défini.</w:t>
       </w:r>
       <w:r>
         <w:rPr>
@@ -1717,18 +1670,15 @@
         <w:rPr>
           <w:noProof/>
         </w:rPr>
-      </w:r>
-      <w:r>
-        <w:rPr>
-          <w:noProof/>
-        </w:rPr>
         <w:fldChar w:fldCharType="separate"/>
       </w:r>
       <w:r>
         <w:rPr>
-          <w:noProof/>
-        </w:rPr>
-        <w:t>8</w:t>
+          <w:b/>
+          <w:bCs/>
+          <w:noProof/>
+        </w:rPr>
+        <w:t>Erreur ! Signet non défini.</w:t>
       </w:r>
       <w:r>
         <w:rPr>
@@ -1780,18 +1730,15 @@
         <w:rPr>
           <w:noProof/>
         </w:rPr>
-      </w:r>
-      <w:r>
-        <w:rPr>
-          <w:noProof/>
-        </w:rPr>
         <w:fldChar w:fldCharType="separate"/>
       </w:r>
       <w:r>
         <w:rPr>
-          <w:noProof/>
-        </w:rPr>
-        <w:t>8</w:t>
+          <w:b/>
+          <w:bCs/>
+          <w:noProof/>
+        </w:rPr>
+        <w:t>Erreur ! Signet non défini.</w:t>
       </w:r>
       <w:r>
         <w:rPr>
@@ -1848,18 +1795,15 @@
         <w:rPr>
           <w:noProof/>
         </w:rPr>
-      </w:r>
-      <w:r>
-        <w:rPr>
-          <w:noProof/>
-        </w:rPr>
         <w:fldChar w:fldCharType="separate"/>
       </w:r>
       <w:r>
         <w:rPr>
-          <w:noProof/>
-        </w:rPr>
-        <w:t>8</w:t>
+          <w:b/>
+          <w:bCs/>
+          <w:noProof/>
+        </w:rPr>
+        <w:t>Erreur ! Signet non défini.</w:t>
       </w:r>
       <w:r>
         <w:rPr>
@@ -1916,18 +1860,15 @@
         <w:rPr>
           <w:noProof/>
         </w:rPr>
-      </w:r>
-      <w:r>
-        <w:rPr>
-          <w:noProof/>
-        </w:rPr>
         <w:fldChar w:fldCharType="separate"/>
       </w:r>
       <w:r>
         <w:rPr>
-          <w:noProof/>
-        </w:rPr>
-        <w:t>9</w:t>
+          <w:b/>
+          <w:bCs/>
+          <w:noProof/>
+        </w:rPr>
+        <w:t>Erreur ! Signet non défini.</w:t>
       </w:r>
       <w:r>
         <w:rPr>
@@ -1984,18 +1925,15 @@
         <w:rPr>
           <w:noProof/>
         </w:rPr>
-      </w:r>
-      <w:r>
-        <w:rPr>
-          <w:noProof/>
-        </w:rPr>
         <w:fldChar w:fldCharType="separate"/>
       </w:r>
       <w:r>
         <w:rPr>
-          <w:noProof/>
-        </w:rPr>
-        <w:t>10</w:t>
+          <w:b/>
+          <w:bCs/>
+          <w:noProof/>
+        </w:rPr>
+        <w:t>Erreur ! Signet non défini.</w:t>
       </w:r>
       <w:r>
         <w:rPr>
@@ -2052,18 +1990,15 @@
         <w:rPr>
           <w:noProof/>
         </w:rPr>
-      </w:r>
-      <w:r>
-        <w:rPr>
-          <w:noProof/>
-        </w:rPr>
         <w:fldChar w:fldCharType="separate"/>
       </w:r>
       <w:r>
         <w:rPr>
-          <w:noProof/>
-        </w:rPr>
-        <w:t>10</w:t>
+          <w:b/>
+          <w:bCs/>
+          <w:noProof/>
+        </w:rPr>
+        <w:t>Erreur ! Signet non défini.</w:t>
       </w:r>
       <w:r>
         <w:rPr>
@@ -2115,18 +2050,15 @@
         <w:rPr>
           <w:noProof/>
         </w:rPr>
-      </w:r>
-      <w:r>
-        <w:rPr>
-          <w:noProof/>
-        </w:rPr>
         <w:fldChar w:fldCharType="separate"/>
       </w:r>
       <w:r>
         <w:rPr>
-          <w:noProof/>
-        </w:rPr>
-        <w:t>10</w:t>
+          <w:b/>
+          <w:bCs/>
+          <w:noProof/>
+        </w:rPr>
+        <w:t>Erreur ! Signet non défini.</w:t>
       </w:r>
       <w:r>
         <w:rPr>
@@ -2183,18 +2115,15 @@
         <w:rPr>
           <w:noProof/>
         </w:rPr>
-      </w:r>
-      <w:r>
-        <w:rPr>
-          <w:noProof/>
-        </w:rPr>
         <w:fldChar w:fldCharType="separate"/>
       </w:r>
       <w:r>
         <w:rPr>
-          <w:noProof/>
-        </w:rPr>
-        <w:t>10</w:t>
+          <w:b/>
+          <w:bCs/>
+          <w:noProof/>
+        </w:rPr>
+        <w:t>Erreur ! Signet non défini.</w:t>
       </w:r>
       <w:r>
         <w:rPr>
@@ -2251,18 +2180,15 @@
         <w:rPr>
           <w:noProof/>
         </w:rPr>
-      </w:r>
-      <w:r>
-        <w:rPr>
-          <w:noProof/>
-        </w:rPr>
         <w:fldChar w:fldCharType="separate"/>
       </w:r>
       <w:r>
         <w:rPr>
-          <w:noProof/>
-        </w:rPr>
-        <w:t>11</w:t>
+          <w:b/>
+          <w:bCs/>
+          <w:noProof/>
+        </w:rPr>
+        <w:t>Erreur ! Signet non défini.</w:t>
       </w:r>
       <w:r>
         <w:rPr>
@@ -2315,18 +2241,15 @@
         <w:rPr>
           <w:noProof/>
         </w:rPr>
-      </w:r>
-      <w:r>
-        <w:rPr>
-          <w:noProof/>
-        </w:rPr>
         <w:fldChar w:fldCharType="separate"/>
       </w:r>
       <w:r>
         <w:rPr>
-          <w:noProof/>
-        </w:rPr>
-        <w:t>12</w:t>
+          <w:b w:val="0"/>
+          <w:bCs/>
+          <w:noProof/>
+        </w:rPr>
+        <w:t>Erreur ! Signet non défini.</w:t>
       </w:r>
       <w:r>
         <w:rPr>
@@ -2378,18 +2301,15 @@
         <w:rPr>
           <w:noProof/>
         </w:rPr>
-      </w:r>
-      <w:r>
-        <w:rPr>
-          <w:noProof/>
-        </w:rPr>
         <w:fldChar w:fldCharType="separate"/>
       </w:r>
       <w:r>
         <w:rPr>
-          <w:noProof/>
-        </w:rPr>
-        <w:t>12</w:t>
+          <w:b/>
+          <w:bCs/>
+          <w:noProof/>
+        </w:rPr>
+        <w:t>Erreur ! Signet non défini.</w:t>
       </w:r>
       <w:r>
         <w:rPr>
@@ -2442,18 +2362,15 @@
         <w:rPr>
           <w:noProof/>
         </w:rPr>
-      </w:r>
-      <w:r>
-        <w:rPr>
-          <w:noProof/>
-        </w:rPr>
         <w:fldChar w:fldCharType="separate"/>
       </w:r>
       <w:r>
         <w:rPr>
-          <w:noProof/>
-        </w:rPr>
-        <w:t>12</w:t>
+          <w:b/>
+          <w:bCs/>
+          <w:noProof/>
+        </w:rPr>
+        <w:t>Erreur ! Signet non défini.</w:t>
       </w:r>
       <w:r>
         <w:rPr>
@@ -2505,18 +2422,15 @@
         <w:rPr>
           <w:noProof/>
         </w:rPr>
-      </w:r>
-      <w:r>
-        <w:rPr>
-          <w:noProof/>
-        </w:rPr>
         <w:fldChar w:fldCharType="separate"/>
       </w:r>
       <w:r>
         <w:rPr>
-          <w:noProof/>
-        </w:rPr>
-        <w:t>12</w:t>
+          <w:b/>
+          <w:bCs/>
+          <w:noProof/>
+        </w:rPr>
+        <w:t>Erreur ! Signet non défini.</w:t>
       </w:r>
       <w:r>
         <w:rPr>
@@ -2568,18 +2482,15 @@
         <w:rPr>
           <w:noProof/>
         </w:rPr>
-      </w:r>
-      <w:r>
-        <w:rPr>
-          <w:noProof/>
-        </w:rPr>
         <w:fldChar w:fldCharType="separate"/>
       </w:r>
       <w:r>
         <w:rPr>
-          <w:noProof/>
-        </w:rPr>
-        <w:t>12</w:t>
+          <w:b/>
+          <w:bCs/>
+          <w:noProof/>
+        </w:rPr>
+        <w:t>Erreur ! Signet non défini.</w:t>
       </w:r>
       <w:r>
         <w:rPr>
@@ -2632,18 +2543,15 @@
         <w:rPr>
           <w:noProof/>
         </w:rPr>
-      </w:r>
-      <w:r>
-        <w:rPr>
-          <w:noProof/>
-        </w:rPr>
         <w:fldChar w:fldCharType="separate"/>
       </w:r>
       <w:r>
         <w:rPr>
-          <w:noProof/>
-        </w:rPr>
-        <w:t>13</w:t>
+          <w:b w:val="0"/>
+          <w:bCs/>
+          <w:noProof/>
+        </w:rPr>
+        <w:t>Erreur ! Signet non défini.</w:t>
       </w:r>
       <w:r>
         <w:rPr>
@@ -2700,18 +2608,15 @@
         <w:rPr>
           <w:noProof/>
         </w:rPr>
-      </w:r>
-      <w:r>
-        <w:rPr>
-          <w:noProof/>
-        </w:rPr>
         <w:fldChar w:fldCharType="separate"/>
       </w:r>
       <w:r>
         <w:rPr>
-          <w:noProof/>
-        </w:rPr>
-        <w:t>13</w:t>
+          <w:b/>
+          <w:bCs/>
+          <w:noProof/>
+        </w:rPr>
+        <w:t>Erreur ! Signet non défini.</w:t>
       </w:r>
       <w:r>
         <w:rPr>
@@ -2768,18 +2673,15 @@
         <w:rPr>
           <w:noProof/>
         </w:rPr>
-      </w:r>
-      <w:r>
-        <w:rPr>
-          <w:noProof/>
-        </w:rPr>
         <w:fldChar w:fldCharType="separate"/>
       </w:r>
       <w:r>
         <w:rPr>
-          <w:noProof/>
-        </w:rPr>
-        <w:t>14</w:t>
+          <w:b/>
+          <w:bCs/>
+          <w:noProof/>
+        </w:rPr>
+        <w:t>Erreur ! Signet non défini.</w:t>
       </w:r>
       <w:r>
         <w:rPr>
@@ -2836,18 +2738,15 @@
         <w:rPr>
           <w:noProof/>
         </w:rPr>
-      </w:r>
-      <w:r>
-        <w:rPr>
-          <w:noProof/>
-        </w:rPr>
         <w:fldChar w:fldCharType="separate"/>
       </w:r>
       <w:r>
         <w:rPr>
-          <w:noProof/>
-        </w:rPr>
-        <w:t>15</w:t>
+          <w:b/>
+          <w:bCs/>
+          <w:noProof/>
+        </w:rPr>
+        <w:t>Erreur ! Signet non défini.</w:t>
       </w:r>
       <w:r>
         <w:rPr>
@@ -4083,7 +3982,7 @@
           <v:shape id="_x0000_i1026" type="#_x0000_t75" style="width:89.45pt;height:27.3pt" o:ole="">
             <v:imagedata r:id="rId16" o:title=""/>
           </v:shape>
-          <o:OLEObject Type="Embed" ProgID="Equation.DSMT4" ShapeID="_x0000_i1026" DrawAspect="Content" ObjectID="_1474011784" r:id="rId17"/>
+          <o:OLEObject Type="Embed" ProgID="Equation.DSMT4" ShapeID="_x0000_i1026" DrawAspect="Content" ObjectID="_1474011902" r:id="rId17"/>
         </w:object>
       </w:r>
       <w:r>
@@ -7209,7 +7108,7 @@
                 <v:shape id="_x0000_i1027" type="#_x0000_t75" style="width:11.75pt;height:22.5pt" o:ole="">
                   <v:imagedata r:id="rId39" o:title=""/>
                 </v:shape>
-                <o:OLEObject Type="Embed" ProgID="Equation.DSMT4" ShapeID="_x0000_i1027" DrawAspect="Content" ObjectID="_1474011785" r:id="rId40"/>
+                <o:OLEObject Type="Embed" ProgID="Equation.DSMT4" ShapeID="_x0000_i1027" DrawAspect="Content" ObjectID="_1474011903" r:id="rId40"/>
               </w:object>
             </w:r>
             <w:r>
@@ -7258,7 +7157,7 @@
                 <v:shape id="_x0000_i1028" type="#_x0000_t75" style="width:11.75pt;height:24.4pt" o:ole="">
                   <v:imagedata r:id="rId41" o:title=""/>
                 </v:shape>
-                <o:OLEObject Type="Embed" ProgID="Equation.DSMT4" ShapeID="_x0000_i1028" DrawAspect="Content" ObjectID="_1474011786" r:id="rId42"/>
+                <o:OLEObject Type="Embed" ProgID="Equation.DSMT4" ShapeID="_x0000_i1028" DrawAspect="Content" ObjectID="_1474011904" r:id="rId42"/>
               </w:object>
             </w:r>
             <w:r>
@@ -7492,7 +7391,7 @@
                 <v:shape id="_x0000_i1029" type="#_x0000_t75" style="width:38.05pt;height:54.55pt" o:ole="">
                   <v:imagedata r:id="rId45" o:title=""/>
                 </v:shape>
-                <o:OLEObject Type="Embed" ProgID="Equation.DSMT4" ShapeID="_x0000_i1029" DrawAspect="Content" ObjectID="_1474011787" r:id="rId46"/>
+                <o:OLEObject Type="Embed" ProgID="Equation.DSMT4" ShapeID="_x0000_i1029" DrawAspect="Content" ObjectID="_1474011905" r:id="rId46"/>
               </w:object>
             </w:r>
           </w:p>
@@ -7715,7 +7614,7 @@
                 <v:shape id="_x0000_i1030" type="#_x0000_t75" style="width:38.05pt;height:54.55pt" o:ole="">
                   <v:imagedata r:id="rId49" o:title=""/>
                 </v:shape>
-                <o:OLEObject Type="Embed" ProgID="Equation.DSMT4" ShapeID="_x0000_i1030" DrawAspect="Content" ObjectID="_1474011788" r:id="rId50"/>
+                <o:OLEObject Type="Embed" ProgID="Equation.DSMT4" ShapeID="_x0000_i1030" DrawAspect="Content" ObjectID="_1474011906" r:id="rId50"/>
               </w:object>
             </w:r>
           </w:p>
@@ -7932,7 +7831,7 @@
                 <v:shape id="_x0000_i1031" type="#_x0000_t75" style="width:38.05pt;height:54.55pt" o:ole="">
                   <v:imagedata r:id="rId53" o:title=""/>
                 </v:shape>
-                <o:OLEObject Type="Embed" ProgID="Equation.DSMT4" ShapeID="_x0000_i1031" DrawAspect="Content" ObjectID="_1474011789" r:id="rId54"/>
+                <o:OLEObject Type="Embed" ProgID="Equation.DSMT4" ShapeID="_x0000_i1031" DrawAspect="Content" ObjectID="_1474011907" r:id="rId54"/>
               </w:object>
             </w:r>
           </w:p>
@@ -8130,7 +8029,7 @@
                 <v:shape id="_x0000_i1032" type="#_x0000_t75" style="width:33pt;height:54.55pt" o:ole="">
                   <v:imagedata r:id="rId56" o:title=""/>
                 </v:shape>
-                <o:OLEObject Type="Embed" ProgID="Equation.DSMT4" ShapeID="_x0000_i1032" DrawAspect="Content" ObjectID="_1474011790" r:id="rId57"/>
+                <o:OLEObject Type="Embed" ProgID="Equation.DSMT4" ShapeID="_x0000_i1032" DrawAspect="Content" ObjectID="_1474011908" r:id="rId57"/>
               </w:object>
             </w:r>
           </w:p>
@@ -8352,7 +8251,7 @@
                 <v:shape id="_x0000_i1033" type="#_x0000_t75" style="width:38.05pt;height:54.55pt" o:ole="">
                   <v:imagedata r:id="rId60" o:title=""/>
                 </v:shape>
-                <o:OLEObject Type="Embed" ProgID="Equation.DSMT4" ShapeID="_x0000_i1033" DrawAspect="Content" ObjectID="_1474011791" r:id="rId61"/>
+                <o:OLEObject Type="Embed" ProgID="Equation.DSMT4" ShapeID="_x0000_i1033" DrawAspect="Content" ObjectID="_1474011909" r:id="rId61"/>
               </w:object>
             </w:r>
           </w:p>
@@ -8572,7 +8471,7 @@
                 <v:shape id="_x0000_i1034" type="#_x0000_t75" style="width:33pt;height:53.6pt" o:ole="">
                   <v:imagedata r:id="rId64" o:title=""/>
                 </v:shape>
-                <o:OLEObject Type="Embed" ProgID="Equation.DSMT4" ShapeID="_x0000_i1034" DrawAspect="Content" ObjectID="_1474011792" r:id="rId65"/>
+                <o:OLEObject Type="Embed" ProgID="Equation.DSMT4" ShapeID="_x0000_i1034" DrawAspect="Content" ObjectID="_1474011910" r:id="rId65"/>
               </w:object>
             </w:r>
           </w:p>
@@ -8794,7 +8693,7 @@
                 <v:shape id="_x0000_i1035" type="#_x0000_t75" style="width:37.1pt;height:53.6pt" o:ole="">
                   <v:imagedata r:id="rId68" o:title=""/>
                 </v:shape>
-                <o:OLEObject Type="Embed" ProgID="Equation.DSMT4" ShapeID="_x0000_i1035" DrawAspect="Content" ObjectID="_1474011793" r:id="rId69"/>
+                <o:OLEObject Type="Embed" ProgID="Equation.DSMT4" ShapeID="_x0000_i1035" DrawAspect="Content" ObjectID="_1474011911" r:id="rId69"/>
               </w:object>
             </w:r>
           </w:p>
@@ -9016,7 +8915,7 @@
                 <v:shape id="_x0000_i1036" type="#_x0000_t75" style="width:37.1pt;height:53.6pt" o:ole="">
                   <v:imagedata r:id="rId68" o:title=""/>
                 </v:shape>
-                <o:OLEObject Type="Embed" ProgID="Equation.DSMT4" ShapeID="_x0000_i1036" DrawAspect="Content" ObjectID="_1474011794" r:id="rId72"/>
+                <o:OLEObject Type="Embed" ProgID="Equation.DSMT4" ShapeID="_x0000_i1036" DrawAspect="Content" ObjectID="_1474011912" r:id="rId72"/>
               </w:object>
             </w:r>
           </w:p>
@@ -9291,7 +9190,7 @@
                 <v:shape id="_x0000_i1037" type="#_x0000_t75" style="width:33pt;height:53.6pt" o:ole="">
                   <v:imagedata r:id="rId75" o:title=""/>
                 </v:shape>
-                <o:OLEObject Type="Embed" ProgID="Equation.DSMT4" ShapeID="_x0000_i1037" DrawAspect="Content" ObjectID="_1474011795" r:id="rId76"/>
+                <o:OLEObject Type="Embed" ProgID="Equation.DSMT4" ShapeID="_x0000_i1037" DrawAspect="Content" ObjectID="_1474011913" r:id="rId76"/>
               </w:object>
             </w:r>
           </w:p>
@@ -9356,7 +9255,7 @@
                 <v:shape id="_x0000_i1038" type="#_x0000_t75" style="width:131.3pt;height:57.4pt" o:ole="" fillcolor="window">
                   <v:imagedata r:id="rId77" o:title=""/>
                 </v:shape>
-                <o:OLEObject Type="Embed" ProgID="MgxDesigner" ShapeID="_x0000_i1038" DrawAspect="Content" ObjectID="_1474011796" r:id="rId78"/>
+                <o:OLEObject Type="Embed" ProgID="MgxDesigner" ShapeID="_x0000_i1038" DrawAspect="Content" ObjectID="_1474011914" r:id="rId78"/>
               </w:object>
             </w:r>
           </w:p>
@@ -9476,7 +9375,7 @@
                 <v:shape id="_x0000_i1039" type="#_x0000_t75" style="width:31.1pt;height:53.6pt" o:ole="">
                   <v:imagedata r:id="rId80" o:title=""/>
                 </v:shape>
-                <o:OLEObject Type="Embed" ProgID="Equation.DSMT4" ShapeID="_x0000_i1039" DrawAspect="Content" ObjectID="_1474011797" r:id="rId81"/>
+                <o:OLEObject Type="Embed" ProgID="Equation.DSMT4" ShapeID="_x0000_i1039" DrawAspect="Content" ObjectID="_1474011915" r:id="rId81"/>
               </w:object>
             </w:r>
           </w:p>
@@ -9672,7 +9571,7 @@
                 <v:shape id="_x0000_i1040" type="#_x0000_t75" style="width:27.3pt;height:53.6pt" o:ole="">
                   <v:imagedata r:id="rId84" o:title=""/>
                 </v:shape>
-                <o:OLEObject Type="Embed" ProgID="Equation.DSMT4" ShapeID="_x0000_i1040" DrawAspect="Content" ObjectID="_1474011798" r:id="rId85"/>
+                <o:OLEObject Type="Embed" ProgID="Equation.DSMT4" ShapeID="_x0000_i1040" DrawAspect="Content" ObjectID="_1474011916" r:id="rId85"/>
               </w:object>
             </w:r>
           </w:p>
@@ -11484,14 +11383,14 @@
         <w:noProof/>
         <w:sz w:val="16"/>
       </w:rPr>
-      <w:t>07_CPT</w:t>
+      <w:t>02_Cin</w:t>
     </w:r>
     <w:r>
       <w:rPr>
         <w:noProof/>
         <w:sz w:val="16"/>
       </w:rPr>
-      <w:t>_01_TracePieces.docx</w:t>
+      <w:t>_02_Modelisation.docx</w:t>
     </w:r>
     <w:r>
       <w:rPr>
@@ -16334,7 +16233,7 @@
 </file>
 
 <file path=customXml/itemProps1.xml><?xml version="1.0" encoding="utf-8"?>
-<ds:datastoreItem xmlns:ds="http://schemas.openxmlformats.org/officeDocument/2006/customXml" ds:itemID="{AE7DF9E9-5DBF-4A74-A302-A5ED8391E50E}">
+<ds:datastoreItem xmlns:ds="http://schemas.openxmlformats.org/officeDocument/2006/customXml" ds:itemID="{84203DBF-9A9A-401F-906C-22EA00965AC7}">
   <ds:schemaRefs>
     <ds:schemaRef ds:uri="http://schemas.openxmlformats.org/officeDocument/2006/bibliography"/>
   </ds:schemaRefs>

</xml_diff>